<commit_message>
druha a treto kniha ready
</commit_message>
<xml_diff>
--- a/LIT/3. Moliere - Lakomec.docx
+++ b/LIT/3. Moliere - Lakomec.docx
@@ -39,7 +39,6 @@
         </w:rPr>
         <w:t xml:space="preserve">– </w:t>
       </w:r>
-      <w:proofErr w:type="spellStart"/>
       <w:r>
         <w:rPr>
           <w:rFonts w:ascii="IBM Plex Sans" w:hAnsi="IBM Plex Sans"/>
@@ -52,7 +51,6 @@
         </w:rPr>
         <w:t>Molière</w:t>
       </w:r>
-      <w:proofErr w:type="spellEnd"/>
       <w:r>
         <w:rPr>
           <w:rFonts w:ascii="IBM Plex Sans" w:hAnsi="IBM Plex Sans"/>
@@ -96,7 +94,18 @@
           <w:lang w:val="cs-CZ"/>
         </w:rPr>
         <w:tab/>
-        <w:t xml:space="preserve">inspirace antickou </w:t>
+      </w:r>
+      <w:r>
+        <w:rPr>
+          <w:lang w:val="cs-CZ"/>
+        </w:rPr>
+        <w:t xml:space="preserve"> I</w:t>
+      </w:r>
+      <w:r>
+        <w:rPr>
+          <w:lang w:val="cs-CZ"/>
+        </w:rPr>
+        <w:t xml:space="preserve">nspirace antickou </w:t>
       </w:r>
       <w:r>
         <w:rPr>
@@ -110,29 +119,15 @@
         <w:rPr>
           <w:lang w:val="cs-CZ"/>
         </w:rPr>
-        <w:t xml:space="preserve"> (Říman </w:t>
-      </w:r>
-      <w:proofErr w:type="spellStart"/>
-      <w:r>
-        <w:rPr>
-          <w:lang w:val="cs-CZ"/>
-        </w:rPr>
-        <w:t>Plautus</w:t>
-      </w:r>
-      <w:proofErr w:type="spellEnd"/>
-      <w:r>
-        <w:rPr>
-          <w:lang w:val="cs-CZ"/>
-        </w:rPr>
-        <w:t xml:space="preserve">) </w:t>
+        <w:t xml:space="preserve"> (Říman Plautus) </w:t>
       </w:r>
     </w:p>
     <w:p>
       <w:pPr>
         <w:tabs>
-          <w:tab w:val="left" w:pos="1985"/>
+          <w:tab w:val="left" w:pos="2127"/>
         </w:tabs>
-        <w:ind w:left="2127" w:hanging="2127"/>
+        <w:ind w:left="2160" w:hanging="2160"/>
         <w:rPr>
           <w:lang w:val="cs-CZ"/>
         </w:rPr>
@@ -415,7 +410,6 @@
           <w:lang w:val="cs-CZ"/>
         </w:rPr>
       </w:pPr>
-      <w:proofErr w:type="spellStart"/>
       <w:r>
         <w:rPr>
           <w:b/>
@@ -424,7 +418,6 @@
         </w:rPr>
         <w:t>Kleant</w:t>
       </w:r>
-      <w:proofErr w:type="spellEnd"/>
       <w:r>
         <w:rPr>
           <w:lang w:val="cs-CZ"/>
@@ -463,21 +456,7 @@
         <w:rPr>
           <w:lang w:val="cs-CZ"/>
         </w:rPr>
-        <w:t xml:space="preserve"> – dcera Harpagona; je zamilovaná do </w:t>
-      </w:r>
-      <w:proofErr w:type="spellStart"/>
-      <w:r>
-        <w:rPr>
-          <w:lang w:val="cs-CZ"/>
-        </w:rPr>
-        <w:t>Valéra</w:t>
-      </w:r>
-      <w:proofErr w:type="spellEnd"/>
-      <w:r>
-        <w:rPr>
-          <w:lang w:val="cs-CZ"/>
-        </w:rPr>
-        <w:t>; bojuje za své štěstí a nechce se provdat za muže, kterého jí vybral otec a kterého nemiluje; věří v pravou lásku</w:t>
+        <w:t xml:space="preserve"> – dcera Harpagona; je zamilovaná do Valéra; bojuje za své štěstí a nechce se provdat za muže, kterého jí vybral otec a kterého nemiluje; věří v pravou lásku</w:t>
       </w:r>
     </w:p>
     <w:p>
@@ -499,35 +478,7 @@
         <w:rPr>
           <w:lang w:val="cs-CZ"/>
         </w:rPr>
-        <w:t xml:space="preserve"> – velmi krásná dívka, miluje </w:t>
-      </w:r>
-      <w:proofErr w:type="spellStart"/>
-      <w:r>
-        <w:rPr>
-          <w:lang w:val="cs-CZ"/>
-        </w:rPr>
-        <w:t>Kleanta</w:t>
-      </w:r>
-      <w:proofErr w:type="spellEnd"/>
-      <w:r>
-        <w:rPr>
-          <w:lang w:val="cs-CZ"/>
-        </w:rPr>
-        <w:t xml:space="preserve"> a nešťastně přihlíží </w:t>
-      </w:r>
-      <w:proofErr w:type="spellStart"/>
-      <w:r>
-        <w:rPr>
-          <w:lang w:val="cs-CZ"/>
-        </w:rPr>
-        <w:t>Harpagonovu</w:t>
-      </w:r>
-      <w:proofErr w:type="spellEnd"/>
-      <w:r>
-        <w:rPr>
-          <w:lang w:val="cs-CZ"/>
-        </w:rPr>
-        <w:t xml:space="preserve"> dvoření; skromná a plachá, působí velmi křehce; vede tichý život po boku své nemocné matky</w:t>
+        <w:t xml:space="preserve"> – velmi krásná dívka, miluje Kleanta a nešťastně přihlíží Harpagonovu dvoření; skromná a plachá, působí velmi křehce; vede tichý život po boku své nemocné matky</w:t>
       </w:r>
     </w:p>
     <w:p>
@@ -571,35 +522,7 @@
         <w:rPr>
           <w:lang w:val="cs-CZ"/>
         </w:rPr>
-        <w:t xml:space="preserve"> – navenek bohatý, starý muž X ve skutečnosti štědrý a dobrosrdečný šlechtic – otec Mariany a </w:t>
-      </w:r>
-      <w:proofErr w:type="spellStart"/>
-      <w:r>
-        <w:rPr>
-          <w:lang w:val="cs-CZ"/>
-        </w:rPr>
-        <w:t>Valéra</w:t>
-      </w:r>
-      <w:proofErr w:type="spellEnd"/>
-      <w:r>
-        <w:rPr>
-          <w:lang w:val="cs-CZ"/>
-        </w:rPr>
-        <w:t xml:space="preserve">; později se ukáže, že jeho pravé jméno je Tomas </w:t>
-      </w:r>
-      <w:proofErr w:type="spellStart"/>
-      <w:r>
-        <w:rPr>
-          <w:lang w:val="cs-CZ"/>
-        </w:rPr>
-        <w:t>d'Alburci</w:t>
-      </w:r>
-      <w:proofErr w:type="spellEnd"/>
-      <w:r>
-        <w:rPr>
-          <w:lang w:val="cs-CZ"/>
-        </w:rPr>
-        <w:t>; svým vstupem do hry završí děj dobrým koncem</w:t>
+        <w:t xml:space="preserve"> – navenek bohatý, starý muž X ve skutečnosti štědrý a dobrosrdečný šlechtic – otec Mariany a Valéra; později se ukáže, že jeho pravé jméno je Tomas d'Alburci; svým vstupem do hry završí děj dobrým koncem</w:t>
       </w:r>
     </w:p>
     <w:p>
@@ -609,7 +532,6 @@
           <w:lang w:val="cs-CZ"/>
         </w:rPr>
       </w:pPr>
-      <w:proofErr w:type="spellStart"/>
       <w:r>
         <w:rPr>
           <w:b/>
@@ -618,26 +540,11 @@
         </w:rPr>
         <w:t>Frosina</w:t>
       </w:r>
-      <w:proofErr w:type="spellEnd"/>
-      <w:r>
-        <w:rPr>
-          <w:lang w:val="cs-CZ"/>
-        </w:rPr>
-        <w:t xml:space="preserve"> – chytrá </w:t>
-      </w:r>
-      <w:proofErr w:type="spellStart"/>
-      <w:r>
-        <w:rPr>
-          <w:lang w:val="cs-CZ"/>
-        </w:rPr>
-        <w:t>intrikářka</w:t>
-      </w:r>
-      <w:proofErr w:type="spellEnd"/>
-      <w:r>
-        <w:rPr>
-          <w:lang w:val="cs-CZ"/>
-        </w:rPr>
-        <w:t>, dohazovačka; jako jediná zná poměry v celé rodině</w:t>
+      <w:r>
+        <w:rPr>
+          <w:lang w:val="cs-CZ"/>
+        </w:rPr>
+        <w:t xml:space="preserve"> – chytrá intrikářka, dohazovačka; jako jediná zná poměry v celé rodině</w:t>
       </w:r>
     </w:p>
     <w:p>
@@ -667,35 +574,7 @@
         <w:rPr>
           <w:lang w:val="cs-CZ"/>
         </w:rPr>
-        <w:t xml:space="preserve"> – sluha </w:t>
-      </w:r>
-      <w:proofErr w:type="spellStart"/>
-      <w:r>
-        <w:rPr>
-          <w:lang w:val="cs-CZ"/>
-        </w:rPr>
-        <w:t>Kleanta</w:t>
-      </w:r>
-      <w:proofErr w:type="spellEnd"/>
-      <w:r>
-        <w:rPr>
-          <w:lang w:val="cs-CZ"/>
-        </w:rPr>
-        <w:t xml:space="preserve">, je si vědom </w:t>
-      </w:r>
-      <w:proofErr w:type="spellStart"/>
-      <w:r>
-        <w:rPr>
-          <w:lang w:val="cs-CZ"/>
-        </w:rPr>
-        <w:t>Harpagonových</w:t>
-      </w:r>
-      <w:proofErr w:type="spellEnd"/>
-      <w:r>
-        <w:rPr>
-          <w:lang w:val="cs-CZ"/>
-        </w:rPr>
-        <w:t xml:space="preserve"> vlastností</w:t>
+        <w:t xml:space="preserve"> – sluha Kleanta, je si vědom Harpagonových vlastností</w:t>
       </w:r>
     </w:p>
     <w:p>
@@ -717,21 +596,7 @@
         <w:rPr>
           <w:lang w:val="cs-CZ"/>
         </w:rPr>
-        <w:t xml:space="preserve"> – </w:t>
-      </w:r>
-      <w:proofErr w:type="spellStart"/>
-      <w:r>
-        <w:rPr>
-          <w:lang w:val="cs-CZ"/>
-        </w:rPr>
-        <w:t>Harpagonův</w:t>
-      </w:r>
-      <w:proofErr w:type="spellEnd"/>
-      <w:r>
-        <w:rPr>
-          <w:lang w:val="cs-CZ"/>
-        </w:rPr>
-        <w:t xml:space="preserve"> kuchař, kočí a sluha na všechno; podlý a pomstychtivý</w:t>
+        <w:t xml:space="preserve"> – Harpagonův kuchař, kočí a sluha na všechno; podlý a pomstychtivý</w:t>
       </w:r>
     </w:p>
     <w:p>
@@ -1052,30 +917,8 @@
         <w:rPr>
           <w:lang w:val="cs-CZ"/>
         </w:rPr>
-        <w:t>vlastním jménem Jean-</w:t>
-      </w:r>
-      <w:proofErr w:type="spellStart"/>
-      <w:r>
-        <w:rPr>
-          <w:lang w:val="cs-CZ"/>
-        </w:rPr>
-        <w:t>Baptiste</w:t>
-      </w:r>
-      <w:proofErr w:type="spellEnd"/>
-      <w:r>
-        <w:rPr>
-          <w:lang w:val="cs-CZ"/>
-        </w:rPr>
-        <w:t xml:space="preserve"> </w:t>
-      </w:r>
-      <w:proofErr w:type="spellStart"/>
-      <w:r>
-        <w:rPr>
-          <w:lang w:val="cs-CZ"/>
-        </w:rPr>
-        <w:t>Poquelin</w:t>
-      </w:r>
-      <w:proofErr w:type="spellEnd"/>
+        <w:t>vlastním jménem Jean-Baptiste Poquelin</w:t>
+      </w:r>
     </w:p>
     <w:p>
       <w:pPr>
@@ -1527,21 +1370,7 @@
         <w:rPr>
           <w:lang w:val="cs-CZ"/>
         </w:rPr>
-        <w:t xml:space="preserve">Vznikl za vlády Ludvíka XIV. (17. a 18. století), </w:t>
-      </w:r>
-      <w:proofErr w:type="spellStart"/>
-      <w:r>
-        <w:rPr>
-          <w:lang w:val="cs-CZ"/>
-        </w:rPr>
-        <w:t>classicus</w:t>
-      </w:r>
-      <w:proofErr w:type="spellEnd"/>
-      <w:r>
-        <w:rPr>
-          <w:lang w:val="cs-CZ"/>
-        </w:rPr>
-        <w:t xml:space="preserve"> = vzorový</w:t>
+        <w:t>Vznikl za vlády Ludvíka XIV. (17. a 18. století), classicus = vzorový</w:t>
       </w:r>
     </w:p>
     <w:p>
@@ -1752,21 +1581,7 @@
         <w:rPr>
           <w:lang w:val="cs-CZ"/>
         </w:rPr>
-        <w:t xml:space="preserve">(D. Diderot, Jonathan Swift, Pierre </w:t>
-      </w:r>
-      <w:proofErr w:type="spellStart"/>
-      <w:r>
-        <w:rPr>
-          <w:lang w:val="cs-CZ"/>
-        </w:rPr>
-        <w:t>Beaumarchais</w:t>
-      </w:r>
-      <w:proofErr w:type="spellEnd"/>
-      <w:r>
-        <w:rPr>
-          <w:lang w:val="cs-CZ"/>
-        </w:rPr>
-        <w:t>)</w:t>
+        <w:t>(D. Diderot, Jonathan Swift, Pierre Beaumarchais)</w:t>
       </w:r>
     </w:p>
     <w:p>
@@ -1903,7 +1718,6 @@
         </w:rPr>
         <w:tab/>
       </w:r>
-      <w:proofErr w:type="spellStart"/>
       <w:r>
         <w:rPr>
           <w:u w:val="single"/>
@@ -1911,7 +1725,6 @@
         </w:rPr>
         <w:t>Cid</w:t>
       </w:r>
-      <w:proofErr w:type="spellEnd"/>
       <w:r>
         <w:rPr>
           <w:lang w:val="cs-CZ"/>
@@ -1922,21 +1735,7 @@
         <w:rPr>
           <w:lang w:val="cs-CZ"/>
         </w:rPr>
-        <w:t xml:space="preserve"> milostný příběh, </w:t>
-      </w:r>
-      <w:proofErr w:type="spellStart"/>
-      <w:r>
-        <w:rPr>
-          <w:lang w:val="cs-CZ"/>
-        </w:rPr>
-        <w:t>Chiméma</w:t>
-      </w:r>
-      <w:proofErr w:type="spellEnd"/>
-      <w:r>
-        <w:rPr>
-          <w:lang w:val="cs-CZ"/>
-        </w:rPr>
-        <w:t xml:space="preserve"> a Rodrigo</w:t>
+        <w:t xml:space="preserve"> milostný příběh, Chiméma a Rodrigo</w:t>
       </w:r>
     </w:p>
     <w:p>
@@ -1980,7 +1779,6 @@
           <w:lang w:val="cs-CZ"/>
         </w:rPr>
       </w:pPr>
-      <w:proofErr w:type="spellStart"/>
       <w:r>
         <w:rPr>
           <w:u w:val="single"/>
@@ -1988,7 +1786,6 @@
         </w:rPr>
         <w:t>Faidra</w:t>
       </w:r>
-      <w:proofErr w:type="spellEnd"/>
       <w:r>
         <w:rPr>
           <w:lang w:val="cs-CZ"/>
@@ -2035,21 +1832,7 @@
         <w:rPr>
           <w:lang w:val="cs-CZ"/>
         </w:rPr>
-        <w:t xml:space="preserve">, </w:t>
-      </w:r>
-      <w:proofErr w:type="spellStart"/>
-      <w:r>
-        <w:rPr>
-          <w:lang w:val="cs-CZ"/>
-        </w:rPr>
-        <w:t>Faidra</w:t>
-      </w:r>
-      <w:proofErr w:type="spellEnd"/>
-      <w:r>
-        <w:rPr>
-          <w:lang w:val="cs-CZ"/>
-        </w:rPr>
-        <w:t xml:space="preserve"> spáchá sebevraždu – vypije jed</w:t>
+        <w:t>, Faidra spáchá sebevraždu – vypije jed</w:t>
       </w:r>
     </w:p>
     <w:p>
@@ -2111,7 +1894,6 @@
         </w:rPr>
         <w:tab/>
       </w:r>
-      <w:proofErr w:type="spellStart"/>
       <w:r>
         <w:rPr>
           <w:b/>
@@ -2120,7 +1902,6 @@
         </w:rPr>
         <w:t>Molière</w:t>
       </w:r>
-      <w:proofErr w:type="spellEnd"/>
     </w:p>
     <w:p>
       <w:pPr>
@@ -2139,25 +1920,7 @@
           <w:lang w:val="cs-CZ"/>
         </w:rPr>
         <w:tab/>
-        <w:t xml:space="preserve">Jean de la </w:t>
-      </w:r>
-      <w:proofErr w:type="spellStart"/>
-      <w:r>
-        <w:rPr>
-          <w:b/>
-          <w:bCs/>
-          <w:lang w:val="cs-CZ"/>
-        </w:rPr>
-        <w:t>Fontaine</w:t>
-      </w:r>
-      <w:proofErr w:type="spellEnd"/>
-      <w:r>
-        <w:rPr>
-          <w:b/>
-          <w:bCs/>
-          <w:lang w:val="cs-CZ"/>
-        </w:rPr>
-        <w:t xml:space="preserve"> – </w:t>
+        <w:t xml:space="preserve">Jean de la Fontaine – </w:t>
       </w:r>
       <w:r>
         <w:rPr>
@@ -2273,203 +2036,33 @@
           <w:szCs w:val="21"/>
           <w:lang w:val="cs-CZ"/>
         </w:rPr>
-        <w:tab/>
-      </w:r>
-      <w:proofErr w:type="spellStart"/>
+        <w:t>Kleant je zamilovaný do Mariany a Eliška do Valéra. Oba sourozenci se to bojí říct otci, protože ani Mariana ani Valér nejsou bohatí. Pro jejich otce hrají totiž nejdůležitější roli peníze. Protože Kleant žádné peníze nemá, chce si je půjčit. Je šokován, když jde za půjčovatelem a zjistí, že to jeho otec</w:t>
+      </w:r>
       <w:r>
         <w:rPr>
           <w:sz w:val="21"/>
           <w:szCs w:val="21"/>
           <w:lang w:val="cs-CZ"/>
         </w:rPr>
-        <w:t>Kleant</w:t>
-      </w:r>
-      <w:proofErr w:type="spellEnd"/>
-      <w:r>
+        <w:t>, který je navíc půjčuje s přehnaným úrokem.</w:t>
+      </w:r>
+    </w:p>
+    <w:p>
+      <w:pPr>
+        <w:spacing w:line="276" w:lineRule="auto"/>
         <w:rPr>
           <w:sz w:val="21"/>
           <w:szCs w:val="21"/>
           <w:lang w:val="cs-CZ"/>
         </w:rPr>
-        <w:t xml:space="preserve"> je zamilovaný do Mariany a Eliška do </w:t>
-      </w:r>
-      <w:proofErr w:type="spellStart"/>
+      </w:pPr>
       <w:r>
         <w:rPr>
           <w:sz w:val="21"/>
           <w:szCs w:val="21"/>
           <w:lang w:val="cs-CZ"/>
         </w:rPr>
-        <w:t>Valéra</w:t>
-      </w:r>
-      <w:proofErr w:type="spellEnd"/>
-      <w:r>
-        <w:rPr>
-          <w:sz w:val="21"/>
-          <w:szCs w:val="21"/>
-          <w:lang w:val="cs-CZ"/>
-        </w:rPr>
-        <w:t xml:space="preserve">. Oba sourozenci se to bojí říct otci, protože ani Mariana ani Valér nejsou bohatí. Pro jejich otce hrají totiž nejdůležitější roli peníze. Protože </w:t>
-      </w:r>
-      <w:proofErr w:type="spellStart"/>
-      <w:r>
-        <w:rPr>
-          <w:sz w:val="21"/>
-          <w:szCs w:val="21"/>
-          <w:lang w:val="cs-CZ"/>
-        </w:rPr>
-        <w:t>Kleant</w:t>
-      </w:r>
-      <w:proofErr w:type="spellEnd"/>
-      <w:r>
-        <w:rPr>
-          <w:sz w:val="21"/>
-          <w:szCs w:val="21"/>
-          <w:lang w:val="cs-CZ"/>
-        </w:rPr>
-        <w:t xml:space="preserve"> žádné peníze nemá, chce si je půjčit. Je šokován, když jde za půjčovatelem a zjistí, že to jeho otec</w:t>
-      </w:r>
-      <w:r>
-        <w:rPr>
-          <w:sz w:val="21"/>
-          <w:szCs w:val="21"/>
-          <w:lang w:val="cs-CZ"/>
-        </w:rPr>
-        <w:t>, který je navíc půjčuje s přehnaným úrokem.</w:t>
-      </w:r>
-    </w:p>
-    <w:p>
-      <w:pPr>
-        <w:spacing w:line="276" w:lineRule="auto"/>
-        <w:rPr>
-          <w:sz w:val="21"/>
-          <w:szCs w:val="21"/>
-          <w:lang w:val="cs-CZ"/>
-        </w:rPr>
-      </w:pPr>
-      <w:r>
-        <w:rPr>
-          <w:sz w:val="21"/>
-          <w:szCs w:val="21"/>
-          <w:lang w:val="cs-CZ"/>
-        </w:rPr>
-        <w:tab/>
-      </w:r>
-      <w:r>
-        <w:rPr>
-          <w:sz w:val="21"/>
-          <w:szCs w:val="21"/>
-          <w:lang w:val="cs-CZ"/>
-        </w:rPr>
-        <w:t xml:space="preserve">Harpagon se rozhodne, že se ožení. Za svoji ženu si zvolí mladičkou Marianu, která je Harpagonem zhnusená. Když přijde do jejich domu, setkává se s </w:t>
-      </w:r>
-      <w:proofErr w:type="spellStart"/>
-      <w:r>
-        <w:rPr>
-          <w:sz w:val="21"/>
-          <w:szCs w:val="21"/>
-          <w:lang w:val="cs-CZ"/>
-        </w:rPr>
-        <w:t>Kleantem</w:t>
-      </w:r>
-      <w:proofErr w:type="spellEnd"/>
-      <w:r>
-        <w:rPr>
-          <w:sz w:val="21"/>
-          <w:szCs w:val="21"/>
-          <w:lang w:val="cs-CZ"/>
-        </w:rPr>
-        <w:t xml:space="preserve">. Oba jsou šokováni, protože se znají, </w:t>
-      </w:r>
-      <w:proofErr w:type="spellStart"/>
-      <w:r>
-        <w:rPr>
-          <w:sz w:val="21"/>
-          <w:szCs w:val="21"/>
-          <w:lang w:val="cs-CZ"/>
-        </w:rPr>
-        <w:t>Kleant</w:t>
-      </w:r>
-      <w:proofErr w:type="spellEnd"/>
-      <w:r>
-        <w:rPr>
-          <w:sz w:val="21"/>
-          <w:szCs w:val="21"/>
-          <w:lang w:val="cs-CZ"/>
-        </w:rPr>
-        <w:t xml:space="preserve"> se jí dvoří. Harpagon ji nemiluje, je to pouze jeho rozmar. Když se ptá svého syna na jeho názor na Marianu, </w:t>
-      </w:r>
-      <w:proofErr w:type="spellStart"/>
-      <w:r>
-        <w:rPr>
-          <w:sz w:val="21"/>
-          <w:szCs w:val="21"/>
-          <w:lang w:val="cs-CZ"/>
-        </w:rPr>
-        <w:t>Kleant</w:t>
-      </w:r>
-      <w:proofErr w:type="spellEnd"/>
-      <w:r>
-        <w:rPr>
-          <w:sz w:val="21"/>
-          <w:szCs w:val="21"/>
-          <w:lang w:val="cs-CZ"/>
-        </w:rPr>
-        <w:t xml:space="preserve"> zapře své city a velmi ji zkritizuje. Harpagon se přizná, že ji chtěl dát jemu za ženu, ale když se mu nelíbí, tak tedy ne. </w:t>
-      </w:r>
-      <w:proofErr w:type="spellStart"/>
-      <w:r>
-        <w:rPr>
-          <w:sz w:val="21"/>
-          <w:szCs w:val="21"/>
-          <w:lang w:val="cs-CZ"/>
-        </w:rPr>
-        <w:t>Kleant</w:t>
-      </w:r>
-      <w:proofErr w:type="spellEnd"/>
-      <w:r>
-        <w:rPr>
-          <w:sz w:val="21"/>
-          <w:szCs w:val="21"/>
-          <w:lang w:val="cs-CZ"/>
-        </w:rPr>
-        <w:t xml:space="preserve"> tedy řekne pravdu a svěří se otci, že ji miluje, ale před ním to tajil. </w:t>
-      </w:r>
-      <w:proofErr w:type="spellStart"/>
-      <w:r>
-        <w:rPr>
-          <w:sz w:val="21"/>
-          <w:szCs w:val="21"/>
-          <w:lang w:val="cs-CZ"/>
-        </w:rPr>
-        <w:t>Harapagon</w:t>
-      </w:r>
-      <w:proofErr w:type="spellEnd"/>
-      <w:r>
-        <w:rPr>
-          <w:sz w:val="21"/>
-          <w:szCs w:val="21"/>
-          <w:lang w:val="cs-CZ"/>
-        </w:rPr>
-        <w:t xml:space="preserve"> se na </w:t>
-      </w:r>
-      <w:proofErr w:type="spellStart"/>
-      <w:r>
-        <w:rPr>
-          <w:sz w:val="21"/>
-          <w:szCs w:val="21"/>
-          <w:lang w:val="cs-CZ"/>
-        </w:rPr>
-        <w:t>Kleanta</w:t>
-      </w:r>
-      <w:proofErr w:type="spellEnd"/>
-      <w:r>
-        <w:rPr>
-          <w:sz w:val="21"/>
-          <w:szCs w:val="21"/>
-          <w:lang w:val="cs-CZ"/>
-        </w:rPr>
-        <w:t xml:space="preserve"> rozzlobí a zarputile se rozhodne s Marianou oženit.</w:t>
+        <w:t>Harpagon se rozhodne, že se ožení. Za svoji ženu si zvolí mladičkou Marianu, která je Harpagonem zhnusená. Když přijde do jejich domu, setkává se s Kleantem. Oba jsou šokováni, protože se znají, Kleant se jí dvoří. Harpagon ji nemiluje, je to pouze jeho rozmar. Když se ptá svého syna na jeho názor na Marianu, Kleant zapře své city a velmi ji zkritizuje. Harpagon se přizná, že ji chtěl dát jemu za ženu, ale když se mu nelíbí, tak tedy ne. Kleant tedy řekne pravdu a svěří se otci, že ji miluje, ale před ním to tajil. Harapagon se na Kleanta rozzlobí a zarputile se rozhodne s Marianou oženit.</w:t>
       </w:r>
       <w:r>
         <w:rPr>
@@ -2499,7 +2092,6 @@
           <w:szCs w:val="21"/>
           <w:lang w:val="cs-CZ"/>
         </w:rPr>
-        <w:tab/>
         <w:t xml:space="preserve">Během toho </w:t>
       </w:r>
       <w:r>
@@ -2516,25 +2108,23 @@
           <w:szCs w:val="21"/>
           <w:lang w:val="cs-CZ"/>
         </w:rPr>
-        <w:t xml:space="preserve"> Nejdříve je vyslechnut Jakub, který z naštvanosti obviní </w:t>
-      </w:r>
-      <w:proofErr w:type="spellStart"/>
+        <w:t xml:space="preserve"> Nejdříve je vyslechnut Jakub, který z naštvanosti obviní Valéra.</w:t>
+      </w:r>
       <w:r>
         <w:rPr>
           <w:sz w:val="21"/>
           <w:szCs w:val="21"/>
           <w:lang w:val="cs-CZ"/>
         </w:rPr>
-        <w:t>Valéra</w:t>
-      </w:r>
-      <w:proofErr w:type="spellEnd"/>
+        <w:t xml:space="preserve"> Harpagon nadává Valérovi za tento hřích, ale Valér si myslí, že je kárán za lásku k Elišce. Nakonec se Harpagon dozví pravdu o vztahu mezi Valérem a Eliškou. </w:t>
+      </w:r>
       <w:r>
         <w:rPr>
           <w:sz w:val="21"/>
           <w:szCs w:val="21"/>
           <w:lang w:val="cs-CZ"/>
         </w:rPr>
-        <w:t>.</w:t>
+        <w:t xml:space="preserve">Harpagon je silně proti, ale Valér ho varuje, aby si dával pozor, jelikož neví, s kým mluví. </w:t>
       </w:r>
       <w:r>
         <w:rPr>
@@ -2542,25 +2132,25 @@
           <w:szCs w:val="21"/>
           <w:lang w:val="cs-CZ"/>
         </w:rPr>
-        <w:t xml:space="preserve"> Harpagon nadává </w:t>
-      </w:r>
-      <w:proofErr w:type="spellStart"/>
-      <w:r>
+        <w:t>Harpagon se rozhodne provdat Elišku za starého boháče Anselma. Kleant má teď v rukou Harpagonovy peníze a tím pádem i velkou zbraň. Řekne Harpagonovi, že mu dá ty peníze, pokud mu dovolí vzít si Marianu.</w:t>
+      </w:r>
+    </w:p>
+    <w:p>
+      <w:pPr>
+        <w:spacing w:line="276" w:lineRule="auto"/>
         <w:rPr>
           <w:sz w:val="21"/>
           <w:szCs w:val="21"/>
           <w:lang w:val="cs-CZ"/>
         </w:rPr>
-        <w:t>Valérovi</w:t>
-      </w:r>
-      <w:proofErr w:type="spellEnd"/>
+      </w:pPr>
       <w:r>
         <w:rPr>
           <w:sz w:val="21"/>
           <w:szCs w:val="21"/>
           <w:lang w:val="cs-CZ"/>
         </w:rPr>
-        <w:t xml:space="preserve"> za tento hřích, ale Valér si myslí, že je kárán za lásku k Elišce. Nakonec se Harpagon dozví pravdu o vztahu mezi Valérem a Eliškou. </w:t>
+        <w:t>Valér prozradí, že není chudý, že je šlechtického původu, protože je synem hraběte Tomáše d'Alburciho, který zemřel. Když tohle vysloví, Mariana v něm pozná svého bratra. Nakonec Anselm</w:t>
       </w:r>
       <w:r>
         <w:rPr>
@@ -2568,7 +2158,7 @@
           <w:szCs w:val="21"/>
           <w:lang w:val="cs-CZ"/>
         </w:rPr>
-        <w:t xml:space="preserve">Harpagon je silně proti, ale Valér ho varuje, aby si dával pozor, jelikož neví, s kým mluví. </w:t>
+        <w:t>, který přišel žádat o ruku Elišku,</w:t>
       </w:r>
       <w:r>
         <w:rPr>
@@ -2576,155 +2166,23 @@
           <w:szCs w:val="21"/>
           <w:lang w:val="cs-CZ"/>
         </w:rPr>
-        <w:t xml:space="preserve">Harpagon se rozhodne provdat Elišku za starého boháče Anselma. </w:t>
-      </w:r>
-      <w:proofErr w:type="spellStart"/>
+        <w:t xml:space="preserve"> prozradí, že on je hrabě Tomáš d'Alburci a že se tehdy zachránil</w:t>
+      </w:r>
       <w:r>
         <w:rPr>
           <w:sz w:val="21"/>
           <w:szCs w:val="21"/>
           <w:lang w:val="cs-CZ"/>
         </w:rPr>
-        <w:t>Kleant</w:t>
-      </w:r>
-      <w:proofErr w:type="spellEnd"/>
+        <w:t xml:space="preserve"> (všichni ztroskotali na moři).</w:t>
+      </w:r>
       <w:r>
         <w:rPr>
           <w:sz w:val="21"/>
           <w:szCs w:val="21"/>
           <w:lang w:val="cs-CZ"/>
         </w:rPr>
-        <w:t xml:space="preserve"> má teď v rukou </w:t>
-      </w:r>
-      <w:proofErr w:type="spellStart"/>
-      <w:r>
-        <w:rPr>
-          <w:sz w:val="21"/>
-          <w:szCs w:val="21"/>
-          <w:lang w:val="cs-CZ"/>
-        </w:rPr>
-        <w:t>Harpagonovy</w:t>
-      </w:r>
-      <w:proofErr w:type="spellEnd"/>
-      <w:r>
-        <w:rPr>
-          <w:sz w:val="21"/>
-          <w:szCs w:val="21"/>
-          <w:lang w:val="cs-CZ"/>
-        </w:rPr>
-        <w:t xml:space="preserve"> peníze a tím pádem i velkou zbraň. Řekne Harpagonovi, že mu dá ty peníze, pokud mu dovolí vzít si Marianu.</w:t>
-      </w:r>
-    </w:p>
-    <w:p>
-      <w:pPr>
-        <w:spacing w:line="276" w:lineRule="auto"/>
-        <w:rPr>
-          <w:sz w:val="21"/>
-          <w:szCs w:val="21"/>
-          <w:lang w:val="cs-CZ"/>
-        </w:rPr>
-      </w:pPr>
-      <w:r>
-        <w:rPr>
-          <w:sz w:val="21"/>
-          <w:szCs w:val="21"/>
-          <w:lang w:val="cs-CZ"/>
-        </w:rPr>
-        <w:tab/>
-      </w:r>
-      <w:r>
-        <w:rPr>
-          <w:sz w:val="21"/>
-          <w:szCs w:val="21"/>
-          <w:lang w:val="cs-CZ"/>
-        </w:rPr>
-        <w:t xml:space="preserve">Valér prozradí, že není chudý, že je šlechtického původu, protože je synem hraběte Tomáše </w:t>
-      </w:r>
-      <w:proofErr w:type="spellStart"/>
-      <w:r>
-        <w:rPr>
-          <w:sz w:val="21"/>
-          <w:szCs w:val="21"/>
-          <w:lang w:val="cs-CZ"/>
-        </w:rPr>
-        <w:t>d'Alburciho</w:t>
-      </w:r>
-      <w:proofErr w:type="spellEnd"/>
-      <w:r>
-        <w:rPr>
-          <w:sz w:val="21"/>
-          <w:szCs w:val="21"/>
-          <w:lang w:val="cs-CZ"/>
-        </w:rPr>
-        <w:t>, který zemřel. Když tohle vysloví, Mariana v něm pozná svého bratra. Nakonec Anselm</w:t>
-      </w:r>
-      <w:r>
-        <w:rPr>
-          <w:sz w:val="21"/>
-          <w:szCs w:val="21"/>
-          <w:lang w:val="cs-CZ"/>
-        </w:rPr>
-        <w:t>, který přišel žádat o ruku Elišku,</w:t>
-      </w:r>
-      <w:r>
-        <w:rPr>
-          <w:sz w:val="21"/>
-          <w:szCs w:val="21"/>
-          <w:lang w:val="cs-CZ"/>
-        </w:rPr>
-        <w:t xml:space="preserve"> prozradí, že on je hrabě Tomáš </w:t>
-      </w:r>
-      <w:proofErr w:type="spellStart"/>
-      <w:r>
-        <w:rPr>
-          <w:sz w:val="21"/>
-          <w:szCs w:val="21"/>
-          <w:lang w:val="cs-CZ"/>
-        </w:rPr>
-        <w:t>d'Alburci</w:t>
-      </w:r>
-      <w:proofErr w:type="spellEnd"/>
-      <w:r>
-        <w:rPr>
-          <w:sz w:val="21"/>
-          <w:szCs w:val="21"/>
-          <w:lang w:val="cs-CZ"/>
-        </w:rPr>
-        <w:t xml:space="preserve"> a že se tehdy zachránil</w:t>
-      </w:r>
-      <w:r>
-        <w:rPr>
-          <w:sz w:val="21"/>
-          <w:szCs w:val="21"/>
-          <w:lang w:val="cs-CZ"/>
-        </w:rPr>
-        <w:t xml:space="preserve"> (všichni ztroskotali na moři).</w:t>
-      </w:r>
-      <w:r>
-        <w:rPr>
-          <w:sz w:val="21"/>
-          <w:szCs w:val="21"/>
-          <w:lang w:val="cs-CZ"/>
-        </w:rPr>
-        <w:t xml:space="preserve"> Harpagon tedy nic nenamítá proti svatbám svých potomků s dětmi bohatého hraběte a dostává od </w:t>
-      </w:r>
-      <w:proofErr w:type="spellStart"/>
-      <w:r>
-        <w:rPr>
-          <w:sz w:val="21"/>
-          <w:szCs w:val="21"/>
-          <w:lang w:val="cs-CZ"/>
-        </w:rPr>
-        <w:t>Kleanta</w:t>
-      </w:r>
-      <w:proofErr w:type="spellEnd"/>
-      <w:r>
-        <w:rPr>
-          <w:sz w:val="21"/>
-          <w:szCs w:val="21"/>
-          <w:lang w:val="cs-CZ"/>
-        </w:rPr>
-        <w:t xml:space="preserve"> své peníze.</w:t>
+        <w:t xml:space="preserve"> Harpagon tedy nic nenamítá proti svatbám svých potomků s dětmi bohatého hraběte a dostává od Kleanta své peníze.</w:t>
       </w:r>
       <w:r>
         <w:rPr>

</xml_diff>